<commit_message>
added skills section, changed up text for website, and added pdf on thepage instead of link to(might change later)
</commit_message>
<xml_diff>
--- a/Personal Website/text for website.docx
+++ b/Personal Website/text for website.docx
@@ -43,39 +43,7 @@
           <w:sz w:val="28"/>
           <w:szCs w:val="28"/>
         </w:rPr>
-        <w:t xml:space="preserve">Text under photo:” Welcome to the website! Thank you for taking the time to see what I have created. This project was one that was dear to my heart, because I am a learner and </w:t>
-      </w:r>
-      <w:proofErr w:type="gramStart"/>
-      <w:r>
-        <w:rPr>
-          <w:sz w:val="28"/>
-          <w:szCs w:val="28"/>
-        </w:rPr>
-        <w:t>I’m</w:t>
-      </w:r>
-      <w:proofErr w:type="gramEnd"/>
-      <w:r>
-        <w:rPr>
-          <w:sz w:val="28"/>
-          <w:szCs w:val="28"/>
-        </w:rPr>
-        <w:t xml:space="preserve"> always looking for growth opportunity. </w:t>
-      </w:r>
-      <w:proofErr w:type="gramStart"/>
-      <w:r>
-        <w:rPr>
-          <w:sz w:val="28"/>
-          <w:szCs w:val="28"/>
-        </w:rPr>
-        <w:t>I’m</w:t>
-      </w:r>
-      <w:proofErr w:type="gramEnd"/>
-      <w:r>
-        <w:rPr>
-          <w:sz w:val="28"/>
-          <w:szCs w:val="28"/>
-        </w:rPr>
-        <w:t xml:space="preserve"> a leader, a comedian, a silent introvert while also being a magnetic extrovert, a challenge seeker, and most of all; glad you’re here. Enjoy the site!”</w:t>
+        <w:t>Text under photo:” Welcome to the website! Thank you for taking the time to see what I have created. This project was one that was dear to my heart, because I am a learner and I’m always looking for growth opportunity. I’m a leader, a comedian, a silent introvert while also being a magnetic extrovert, a challenge seeker, and most of all; glad you’re here. Enjoy the site!”</w:t>
       </w:r>
     </w:p>
     <w:p>
@@ -168,23 +136,7 @@
           <w:sz w:val="28"/>
           <w:szCs w:val="28"/>
         </w:rPr>
-        <w:t xml:space="preserve">A[3]=There is an </w:t>
-      </w:r>
-      <w:proofErr w:type="spellStart"/>
-      <w:r>
-        <w:rPr>
-          <w:sz w:val="28"/>
-          <w:szCs w:val="28"/>
-        </w:rPr>
-        <w:t>easter</w:t>
-      </w:r>
-      <w:proofErr w:type="spellEnd"/>
-      <w:r>
-        <w:rPr>
-          <w:sz w:val="28"/>
-          <w:szCs w:val="28"/>
-        </w:rPr>
-        <w:t xml:space="preserve"> egg on this website! Can you find it?”</w:t>
+        <w:t>A[3]=There is an easter egg on this website! Can you find it?”</w:t>
       </w:r>
     </w:p>
     <w:p>
@@ -810,33 +762,49 @@
           <w:sz w:val="28"/>
           <w:szCs w:val="28"/>
         </w:rPr>
-        <w:t>Literal copy/paste for education, work, and projects</w:t>
-      </w:r>
-    </w:p>
-    <w:p>
-      <w:pPr>
-        <w:spacing w:line="240" w:lineRule="auto"/>
-        <w:rPr>
-          <w:sz w:val="28"/>
-          <w:szCs w:val="28"/>
-        </w:rPr>
-      </w:pPr>
-    </w:p>
-    <w:p>
-      <w:pPr>
-        <w:spacing w:line="240" w:lineRule="auto"/>
-        <w:rPr>
-          <w:sz w:val="28"/>
-          <w:szCs w:val="28"/>
-        </w:rPr>
-      </w:pPr>
-      <w:r>
-        <w:rPr>
-          <w:sz w:val="28"/>
-          <w:szCs w:val="28"/>
-        </w:rPr>
-        <w:t>Expound on awards since 2018</w:t>
-      </w:r>
+        <w:t>resume in pdf viewer</w:t>
+      </w:r>
+    </w:p>
+    <w:p>
+      <w:pPr>
+        <w:spacing w:line="240" w:lineRule="auto"/>
+        <w:rPr>
+          <w:sz w:val="28"/>
+          <w:szCs w:val="28"/>
+        </w:rPr>
+      </w:pPr>
+      <w:r>
+        <w:rPr>
+          <w:sz w:val="28"/>
+          <w:szCs w:val="28"/>
+        </w:rPr>
+        <w:t>Awards:</w:t>
+      </w:r>
+    </w:p>
+    <w:p>
+      <w:pPr>
+        <w:spacing w:line="240" w:lineRule="auto"/>
+        <w:rPr>
+          <w:sz w:val="28"/>
+          <w:szCs w:val="28"/>
+        </w:rPr>
+      </w:pPr>
+      <w:r>
+        <w:rPr>
+          <w:sz w:val="28"/>
+          <w:szCs w:val="28"/>
+        </w:rPr>
+        <w:t>Leadership section below</w:t>
+      </w:r>
+    </w:p>
+    <w:p>
+      <w:pPr>
+        <w:spacing w:line="240" w:lineRule="auto"/>
+        <w:rPr>
+          <w:sz w:val="28"/>
+          <w:szCs w:val="28"/>
+        </w:rPr>
+      </w:pPr>
     </w:p>
     <w:sectPr>
       <w:pgSz w:w="12240" w:h="15840"/>
@@ -1208,6 +1176,7 @@
     <w:lsdException w:name="HTML Sample" w:semiHidden="1" w:unhideWhenUsed="1"/>
     <w:lsdException w:name="HTML Typewriter" w:semiHidden="1" w:unhideWhenUsed="1"/>
     <w:lsdException w:name="HTML Variable" w:semiHidden="1" w:unhideWhenUsed="1"/>
+    <w:lsdException w:name="Normal Table" w:semiHidden="1" w:unhideWhenUsed="1"/>
     <w:lsdException w:name="annotation subject" w:semiHidden="1" w:unhideWhenUsed="1"/>
     <w:lsdException w:name="No List" w:semiHidden="1" w:unhideWhenUsed="1"/>
     <w:lsdException w:name="Outline List 1" w:semiHidden="1" w:unhideWhenUsed="1"/>
@@ -1254,8 +1223,10 @@
     <w:lsdException w:name="Table Subtle 2" w:semiHidden="1" w:unhideWhenUsed="1"/>
     <w:lsdException w:name="Table Web 1" w:semiHidden="1" w:unhideWhenUsed="1"/>
     <w:lsdException w:name="Table Web 2" w:semiHidden="1" w:unhideWhenUsed="1"/>
+    <w:lsdException w:name="Table Web 3" w:semiHidden="1" w:unhideWhenUsed="1"/>
     <w:lsdException w:name="Balloon Text" w:semiHidden="1" w:unhideWhenUsed="1"/>
     <w:lsdException w:name="Table Grid" w:uiPriority="39"/>
+    <w:lsdException w:name="Table Theme" w:semiHidden="1" w:unhideWhenUsed="1"/>
     <w:lsdException w:name="Placeholder Text" w:semiHidden="1"/>
     <w:lsdException w:name="No Spacing" w:uiPriority="1" w:qFormat="1"/>
     <w:lsdException w:name="Light Shading" w:uiPriority="60"/>

</xml_diff>